<commit_message>
test send timesheet Mail
</commit_message>
<xml_diff>
--- a/storage/Vertretungsplan.docx
+++ b/storage/Vertretungsplan.docx
@@ -5,7 +5,7 @@
     <w:p>
       <w:pPr/>
       <w:r>
-        <w:t xml:space="preserve">Vertretungsplan für Sunday 19 September 2021</w:t>
+        <w:t xml:space="preserve">Vertretungsplan für Monday 03 July 2023</w:t>
       </w:r>
     </w:p>
     <w:tbl>
@@ -166,7 +166,7 @@
             </w:pPr>
             <w:r>
               <w:rPr/>
-              <w:t xml:space="preserve">Bezeichnung</w:t>
+              <w:t xml:space="preserve">Norden</w:t>
             </w:r>
           </w:p>
         </w:tc>
@@ -186,7 +186,7 @@
             </w:pPr>
             <w:r>
               <w:rPr/>
-              <w:t xml:space="preserve">9</w:t>
+              <w:t xml:space="preserve">2</w:t>
             </w:r>
           </w:p>
         </w:tc>
@@ -206,7 +206,7 @@
             </w:pPr>
             <w:r>
               <w:rPr/>
-              <w:t xml:space="preserve">Ausfall -&gt; TWO</w:t>
+              <w:t xml:space="preserve">Deu -&gt; Ma</w:t>
             </w:r>
           </w:p>
         </w:tc>
@@ -247,112 +247,7 @@
             </w:pPr>
             <w:r>
               <w:rPr/>
-              <w:t xml:space="preserve"/>
-            </w:r>
-          </w:p>
-        </w:tc>
-      </w:tr>
-      <w:tr>
-        <w:trPr/>
-        <w:tc>
-          <w:tcPr>
-            <w:tcW w:w="1750" w:type="dxa"/>
-            <w:vAlign w:val="center"/>
-            <w:tcBorders>
-              <w:left w:val="single" w:sz="1" w:color="black"/>
-              <w:bottom w:val="single" w:sz="1" w:color="black"/>
-            </w:tcBorders>
-            <w:shd w:val="clear" w:fill=""/>
-          </w:tcPr>
-          <w:p>
-            <w:pPr>
-              <w:jc w:val="center"/>
-              <w:spacing w:line="240" w:lineRule="auto"/>
-            </w:pPr>
-            <w:r>
-              <w:rPr/>
-              <w:t xml:space="preserve">Bezeichnung</w:t>
-            </w:r>
-          </w:p>
-        </w:tc>
-        <w:tc>
-          <w:tcPr>
-            <w:tcW w:w="1750" w:type="dxa"/>
-            <w:vAlign w:val="center"/>
-            <w:tcBorders>
-              <w:bottom w:val="single" w:sz="1" w:color="black"/>
-            </w:tcBorders>
-            <w:shd w:val="clear" w:fill=""/>
-          </w:tcPr>
-          <w:p>
-            <w:pPr>
-              <w:jc w:val="center"/>
-              <w:spacing w:line="240" w:lineRule="auto"/>
-            </w:pPr>
-            <w:r>
-              <w:rPr/>
-              <w:t xml:space="preserve">10</w:t>
-            </w:r>
-          </w:p>
-        </w:tc>
-        <w:tc>
-          <w:tcPr>
-            <w:tcW w:w="1750" w:type="dxa"/>
-            <w:vAlign w:val="center"/>
-            <w:tcBorders>
-              <w:bottom w:val="single" w:sz="1" w:color="black"/>
-            </w:tcBorders>
-            <w:shd w:val="clear" w:fill=""/>
-          </w:tcPr>
-          <w:p>
-            <w:pPr>
-              <w:jc w:val="center"/>
-              <w:spacing w:line="240" w:lineRule="auto"/>
-            </w:pPr>
-            <w:r>
-              <w:rPr/>
-              <w:t xml:space="preserve">Ausfall -&gt; TWO</w:t>
-            </w:r>
-          </w:p>
-        </w:tc>
-        <w:tc>
-          <w:tcPr>
-            <w:tcW w:w="1750" w:type="dxa"/>
-            <w:vAlign w:val="center"/>
-            <w:tcBorders>
-              <w:bottom w:val="single" w:sz="1" w:color="black"/>
-            </w:tcBorders>
-            <w:shd w:val="clear" w:fill=""/>
-          </w:tcPr>
-          <w:p>
-            <w:pPr>
-              <w:jc w:val="center"/>
-              <w:spacing w:line="240" w:lineRule="auto"/>
-            </w:pPr>
-            <w:r>
-              <w:rPr/>
-              <w:t xml:space="preserve"/>
-            </w:r>
-          </w:p>
-        </w:tc>
-        <w:tc>
-          <w:tcPr>
-            <w:tcW w:w="6750" w:type="dxa"/>
-            <w:vAlign w:val="center"/>
-            <w:tcBorders>
-              <w:right w:val="single" w:sz="1" w:color="black"/>
-              <w:bottom w:val="single" w:sz="1" w:color="black"/>
-            </w:tcBorders>
-            <w:shd w:val="clear" w:fill=""/>
-          </w:tcPr>
-          <w:p>
-            <w:pPr>
-              <w:jc w:val="center"/>
-              <w:spacing w:line="240" w:lineRule="auto"/>
-            </w:pPr>
-            <w:r>
-              <w:rPr/>
-              <w:t xml:space="preserve"/>
+              <w:t xml:space="preserve">Läuferversorgung</w:t>
             </w:r>
           </w:p>
         </w:tc>

</xml_diff>